<commit_message>
Update script and fix colliders
</commit_message>
<xml_diff>
--- a/AI Documentation.docx
+++ b/AI Documentation.docx
@@ -46,7 +46,7 @@
                     <pic:cNvPicPr preferRelativeResize="0"/>
                   </pic:nvPicPr>
                   <pic:blipFill>
-                    <a:blip r:embed="rId7"/>
+                    <a:blip r:embed="rId8"/>
                     <a:srcRect b="-35184"/>
                     <a:stretch>
                       <a:fillRect/>
@@ -107,7 +107,7 @@
                     <pic:cNvPicPr preferRelativeResize="0"/>
                   </pic:nvPicPr>
                   <pic:blipFill>
-                    <a:blip r:embed="rId8"/>
+                    <a:blip r:embed="rId9"/>
                     <a:srcRect/>
                     <a:stretch>
                       <a:fillRect/>
@@ -150,6 +150,9 @@
         <w:t>AI Pathfinding</w:t>
       </w:r>
       <w:r>
+        <w:t xml:space="preserve"> Assignment 2</w:t>
+      </w:r>
+      <w:r>
         <w:t>&gt;</w:t>
       </w:r>
     </w:p>
@@ -167,7 +170,19 @@
       <w:bookmarkStart w:id="3" w:name="_ng30guuqqp2v" w:colFirst="0" w:colLast="0"/>
       <w:bookmarkEnd w:id="3"/>
       <w:r>
-        <w:t>XX.XX.20XX</w:t>
+        <w:t>12</w:t>
+      </w:r>
+      <w:r>
+        <w:t>.</w:t>
+      </w:r>
+      <w:r>
+        <w:t>05</w:t>
+      </w:r>
+      <w:r>
+        <w:t>.</w:t>
+      </w:r>
+      <w:r>
+        <w:t>2021</w:t>
       </w:r>
     </w:p>
     <w:p>
@@ -240,7 +255,7 @@
           <w:sz w:val="28"/>
           <w:szCs w:val="28"/>
         </w:rPr>
-        <w:t>Your Student ID</w:t>
+        <w:t>880606479</w:t>
       </w:r>
     </w:p>
     <w:p>
@@ -567,45 +582,33 @@
     </w:p>
     <w:p/>
     <w:p>
-      <w:pPr>
-        <w:pStyle w:val="ListParagraph"/>
-        <w:numPr>
-          <w:ilvl w:val="0"/>
-          <w:numId w:val="2"/>
-        </w:numPr>
-      </w:pPr>
-      <w:r>
-        <w:t>Inheritance in AI scripts (car AI,</w:t>
-      </w:r>
-      <w:r>
-        <w:t xml:space="preserve"> gun ai)</w:t>
-      </w:r>
-      <w:r>
-        <w:t xml:space="preserve"> (animals)</w:t>
-      </w:r>
-    </w:p>
-    <w:p>
-      <w:pPr>
-        <w:pStyle w:val="ListParagraph"/>
-        <w:numPr>
-          <w:ilvl w:val="0"/>
-          <w:numId w:val="2"/>
-        </w:numPr>
-      </w:pPr>
-      <w:r>
-        <w:t>Funtional vs OOP</w:t>
+      <w:r>
+        <w:t>Object-Oriented programming is used to create ai from Object</w:t>
+      </w:r>
+      <w:r>
+        <w:t>-</w:t>
+      </w:r>
+      <w:r>
+        <w:t>O</w:t>
+      </w:r>
+      <w:r>
+        <w:t>riented’s ability to use abstract data types, Class objects and Instance methods</w:t>
+      </w:r>
+      <w:r>
+        <w:t xml:space="preserve">. The use of inheritance can also be extremely helpful when developing an AI. You can reference other scripts and use their sections to help develop other scripts in a non-complex manor </w:t>
       </w:r>
     </w:p>
     <w:p/>
+    <w:p/>
     <w:p>
       <w:pPr>
         <w:spacing w:before="0" w:line="240" w:lineRule="auto"/>
       </w:pPr>
     </w:p>
     <w:sectPr>
-      <w:headerReference w:type="default" r:id="rId9"/>
-      <w:headerReference w:type="first" r:id="rId10"/>
-      <w:footerReference w:type="first" r:id="rId11"/>
+      <w:headerReference w:type="default" r:id="rId10"/>
+      <w:headerReference w:type="first" r:id="rId11"/>
+      <w:footerReference w:type="first" r:id="rId12"/>
       <w:pgSz w:w="12240" w:h="15840"/>
       <w:pgMar w:top="1080" w:right="1440" w:bottom="1080" w:left="1440" w:header="0" w:footer="720" w:gutter="0"/>
       <w:pgNumType w:start="0"/>
@@ -2033,4 +2036,16 @@
   </a:objectDefaults>
   <a:extraClrSchemeLst/>
 </a:theme>
+</file>
+
+<file path=customXml/item1.xml><?xml version="1.0" encoding="utf-8"?>
+<b:Sources xmlns:b="http://schemas.openxmlformats.org/officeDocument/2006/bibliography" xmlns="http://schemas.openxmlformats.org/officeDocument/2006/bibliography" SelectedStyle="\apasixtheditionofficeonline.xsl" StyleName="APA" Version="6"/>
+</file>
+
+<file path=customXml/itemProps1.xml><?xml version="1.0" encoding="utf-8"?>
+<ds:datastoreItem xmlns:ds="http://schemas.openxmlformats.org/officeDocument/2006/customXml" ds:itemID="{8F7544C9-2D5A-4C37-81EB-56CD44C0D785}">
+  <ds:schemaRefs>
+    <ds:schemaRef ds:uri="http://schemas.openxmlformats.org/officeDocument/2006/bibliography"/>
+  </ds:schemaRefs>
+</ds:datastoreItem>
 </file>
</xml_diff>